<commit_message>
added run commands in both regression and stress scripts
</commit_message>
<xml_diff>
--- a/milestone2regression.docx
+++ b/milestone2regression.docx
@@ -43,7 +43,22 @@
           <w:szCs w:val="28"/>
           <w:u w:val="single"/>
         </w:rPr>
-        <w:t>Shell Script:</w:t>
+        <w:t>Shell Script</w:t>
+      </w:r>
+      <w:r>
+        <w:rPr>
+          <w:sz w:val="28"/>
+          <w:szCs w:val="28"/>
+          <w:u w:val="single"/>
+        </w:rPr>
+        <w:t>:</w:t>
+      </w:r>
+      <w:r>
+        <w:rPr>
+          <w:sz w:val="28"/>
+          <w:szCs w:val="28"/>
+        </w:rPr>
+        <w:t xml:space="preserve"> regressionScript</w:t>
       </w:r>
     </w:p>
     <w:p>
@@ -146,21 +161,7 @@
         <w:rPr>
           <w:color w:val="7F7F7F" w:themeColor="text1" w:themeTint="80"/>
         </w:rPr>
-        <w:t>echo '</w:t>
-      </w:r>
-      <w:proofErr w:type="spellStart"/>
-      <w:r>
-        <w:rPr>
-          <w:color w:val="7F7F7F" w:themeColor="text1" w:themeTint="80"/>
-        </w:rPr>
-        <w:t>EmailResultsPerson</w:t>
-      </w:r>
-      <w:proofErr w:type="spellEnd"/>
-      <w:r>
-        <w:rPr>
-          <w:color w:val="7F7F7F" w:themeColor="text1" w:themeTint="80"/>
-        </w:rPr>
-        <w:t xml:space="preserve"> = ' $2</w:t>
+        <w:t>echo 'EmailResultsPerson = ' $2</w:t>
       </w:r>
     </w:p>
     <w:p>
@@ -502,138 +503,158 @@
         <w:rPr>
           <w:color w:val="7F7F7F" w:themeColor="text1" w:themeTint="80"/>
         </w:rPr>
-        <w:t xml:space="preserve">    echo "There is no </w:t>
+        <w:t xml:space="preserve">    echo "There is no EmailResultsPerson"</w:t>
+      </w:r>
+    </w:p>
+    <w:p>
+      <w:pPr>
+        <w:rPr>
+          <w:color w:val="7F7F7F" w:themeColor="text1" w:themeTint="80"/>
+        </w:rPr>
+      </w:pPr>
+      <w:r>
+        <w:rPr>
+          <w:color w:val="7F7F7F" w:themeColor="text1" w:themeTint="80"/>
+        </w:rPr>
+        <w:t>fi</w:t>
+      </w:r>
+    </w:p>
+    <w:p>
+      <w:pPr>
+        <w:rPr>
+          <w:sz w:val="28"/>
+          <w:szCs w:val="28"/>
+        </w:rPr>
+      </w:pPr>
+    </w:p>
+    <w:p>
+      <w:pPr>
+        <w:rPr>
+          <w:sz w:val="28"/>
+          <w:szCs w:val="28"/>
+          <w:u w:val="single"/>
+        </w:rPr>
+      </w:pPr>
+      <w:r>
+        <w:rPr>
+          <w:sz w:val="28"/>
+          <w:szCs w:val="28"/>
+          <w:u w:val="single"/>
+        </w:rPr>
+        <w:t xml:space="preserve">Send Email </w:t>
+      </w:r>
+      <w:r>
+        <w:rPr>
+          <w:sz w:val="28"/>
+          <w:szCs w:val="28"/>
+          <w:u w:val="single"/>
+        </w:rPr>
+        <w:t>python script</w:t>
+      </w:r>
+      <w:r>
+        <w:rPr>
+          <w:sz w:val="28"/>
+          <w:szCs w:val="28"/>
+          <w:u w:val="single"/>
+        </w:rPr>
+        <w:t xml:space="preserve">: </w:t>
+      </w:r>
+      <w:r>
+        <w:rPr>
+          <w:sz w:val="28"/>
+          <w:szCs w:val="28"/>
+        </w:rPr>
+        <w:t>send_email.py</w:t>
+      </w:r>
+    </w:p>
+    <w:p>
+      <w:pPr>
+        <w:rPr>
+          <w:sz w:val="28"/>
+          <w:szCs w:val="28"/>
+        </w:rPr>
+      </w:pPr>
+    </w:p>
+    <w:p>
+      <w:pPr>
+        <w:rPr>
+          <w:color w:val="7F7F7F" w:themeColor="text1" w:themeTint="80"/>
+        </w:rPr>
+      </w:pPr>
+      <w:r>
+        <w:rPr>
+          <w:color w:val="7F7F7F" w:themeColor="text1" w:themeTint="80"/>
+        </w:rPr>
+        <w:t># Python code to illustrate Sending mail from your Gmail account</w:t>
+      </w:r>
+    </w:p>
+    <w:p>
+      <w:pPr>
+        <w:rPr>
+          <w:color w:val="7F7F7F" w:themeColor="text1" w:themeTint="80"/>
+        </w:rPr>
+      </w:pPr>
+      <w:r>
+        <w:rPr>
+          <w:color w:val="7F7F7F" w:themeColor="text1" w:themeTint="80"/>
+        </w:rPr>
+        <w:t xml:space="preserve">import </w:t>
       </w:r>
       <w:proofErr w:type="spellStart"/>
       <w:r>
         <w:rPr>
           <w:color w:val="7F7F7F" w:themeColor="text1" w:themeTint="80"/>
         </w:rPr>
-        <w:t>EmailResultsPerson</w:t>
+        <w:t>smtplib</w:t>
       </w:r>
       <w:proofErr w:type="spellEnd"/>
-      <w:r>
-        <w:rPr>
-          <w:color w:val="7F7F7F" w:themeColor="text1" w:themeTint="80"/>
-        </w:rPr>
-        <w:t>"</w:t>
-      </w:r>
-    </w:p>
-    <w:p>
-      <w:pPr>
-        <w:rPr>
-          <w:color w:val="7F7F7F" w:themeColor="text1" w:themeTint="80"/>
-        </w:rPr>
-      </w:pPr>
-      <w:r>
-        <w:rPr>
-          <w:color w:val="7F7F7F" w:themeColor="text1" w:themeTint="80"/>
-        </w:rPr>
-        <w:t>fi</w:t>
-      </w:r>
-    </w:p>
-    <w:p>
-      <w:pPr>
-        <w:rPr>
-          <w:sz w:val="28"/>
-          <w:szCs w:val="28"/>
-        </w:rPr>
-      </w:pPr>
-    </w:p>
-    <w:p>
-      <w:pPr>
-        <w:rPr>
-          <w:sz w:val="28"/>
-          <w:szCs w:val="28"/>
-        </w:rPr>
-      </w:pPr>
-    </w:p>
-    <w:p>
-      <w:pPr>
-        <w:rPr>
-          <w:sz w:val="28"/>
-          <w:szCs w:val="28"/>
-          <w:u w:val="single"/>
-        </w:rPr>
-      </w:pPr>
-      <w:r>
-        <w:rPr>
-          <w:sz w:val="28"/>
-          <w:szCs w:val="28"/>
-          <w:u w:val="single"/>
-        </w:rPr>
-        <w:t>Send Email Script</w:t>
-      </w:r>
-      <w:r>
-        <w:rPr>
-          <w:sz w:val="28"/>
-          <w:szCs w:val="28"/>
-          <w:u w:val="single"/>
-        </w:rPr>
-        <w:t>:</w:t>
-      </w:r>
-    </w:p>
-    <w:p>
-      <w:pPr>
-        <w:rPr>
-          <w:sz w:val="28"/>
-          <w:szCs w:val="28"/>
-        </w:rPr>
-      </w:pPr>
-    </w:p>
-    <w:p>
-      <w:pPr>
-        <w:rPr>
-          <w:color w:val="7F7F7F" w:themeColor="text1" w:themeTint="80"/>
-        </w:rPr>
-      </w:pPr>
-      <w:r>
-        <w:rPr>
-          <w:color w:val="7F7F7F" w:themeColor="text1" w:themeTint="80"/>
-        </w:rPr>
-        <w:t># Python code to illustrate Sending mail from your Gmail account</w:t>
-      </w:r>
-    </w:p>
-    <w:p>
-      <w:pPr>
-        <w:rPr>
-          <w:color w:val="7F7F7F" w:themeColor="text1" w:themeTint="80"/>
-        </w:rPr>
-      </w:pPr>
-      <w:r>
-        <w:rPr>
-          <w:color w:val="7F7F7F" w:themeColor="text1" w:themeTint="80"/>
-        </w:rPr>
-        <w:t xml:space="preserve">import </w:t>
-      </w:r>
+    </w:p>
+    <w:p>
+      <w:pPr>
+        <w:rPr>
+          <w:color w:val="7F7F7F" w:themeColor="text1" w:themeTint="80"/>
+        </w:rPr>
+      </w:pPr>
+      <w:r>
+        <w:rPr>
+          <w:color w:val="7F7F7F" w:themeColor="text1" w:themeTint="80"/>
+        </w:rPr>
+        <w:t>import sys</w:t>
+      </w:r>
+    </w:p>
+    <w:p>
+      <w:pPr>
+        <w:rPr>
+          <w:color w:val="7F7F7F" w:themeColor="text1" w:themeTint="80"/>
+        </w:rPr>
+      </w:pPr>
+    </w:p>
+    <w:p>
+      <w:pPr>
+        <w:rPr>
+          <w:color w:val="7F7F7F" w:themeColor="text1" w:themeTint="80"/>
+        </w:rPr>
+      </w:pPr>
       <w:proofErr w:type="spellStart"/>
       <w:r>
         <w:rPr>
           <w:color w:val="7F7F7F" w:themeColor="text1" w:themeTint="80"/>
         </w:rPr>
-        <w:t>smtplib</w:t>
+        <w:t>email_from</w:t>
       </w:r>
       <w:proofErr w:type="spellEnd"/>
-    </w:p>
-    <w:p>
-      <w:pPr>
-        <w:rPr>
-          <w:color w:val="7F7F7F" w:themeColor="text1" w:themeTint="80"/>
-        </w:rPr>
-      </w:pPr>
-      <w:r>
-        <w:rPr>
-          <w:color w:val="7F7F7F" w:themeColor="text1" w:themeTint="80"/>
-        </w:rPr>
-        <w:t>import sys</w:t>
-      </w:r>
-    </w:p>
-    <w:p>
-      <w:pPr>
-        <w:rPr>
-          <w:color w:val="7F7F7F" w:themeColor="text1" w:themeTint="80"/>
-        </w:rPr>
-      </w:pPr>
+      <w:r>
+        <w:rPr>
+          <w:color w:val="7F7F7F" w:themeColor="text1" w:themeTint="80"/>
+        </w:rPr>
+        <w:t xml:space="preserve"> = ""</w:t>
+      </w:r>
+      <w:r>
+        <w:rPr>
+          <w:color w:val="7F7F7F" w:themeColor="text1" w:themeTint="80"/>
+        </w:rPr>
+        <w:t xml:space="preserve"> # needs to be real email ID</w:t>
+      </w:r>
     </w:p>
     <w:p>
       <w:pPr>
@@ -646,7 +667,7 @@
         <w:rPr>
           <w:color w:val="7F7F7F" w:themeColor="text1" w:themeTint="80"/>
         </w:rPr>
-        <w:t>email_from</w:t>
+        <w:t>email_pwd</w:t>
       </w:r>
       <w:proofErr w:type="spellEnd"/>
       <w:r>
@@ -655,27 +676,31 @@
         </w:rPr>
         <w:t xml:space="preserve"> = ""</w:t>
       </w:r>
-    </w:p>
-    <w:p>
-      <w:pPr>
-        <w:rPr>
-          <w:color w:val="7F7F7F" w:themeColor="text1" w:themeTint="80"/>
-        </w:rPr>
-      </w:pPr>
-      <w:proofErr w:type="spellStart"/>
-      <w:r>
-        <w:rPr>
-          <w:color w:val="7F7F7F" w:themeColor="text1" w:themeTint="80"/>
-        </w:rPr>
-        <w:t>email_pwd</w:t>
-      </w:r>
-      <w:proofErr w:type="spellEnd"/>
-      <w:r>
-        <w:rPr>
-          <w:color w:val="7F7F7F" w:themeColor="text1" w:themeTint="80"/>
-        </w:rPr>
-        <w:t xml:space="preserve"> = ""</w:t>
-      </w:r>
+      <w:r>
+        <w:rPr>
+          <w:color w:val="7F7F7F" w:themeColor="text1" w:themeTint="80"/>
+        </w:rPr>
+        <w:t xml:space="preserve"> # </w:t>
+      </w:r>
+      <w:r>
+        <w:rPr>
+          <w:color w:val="7F7F7F" w:themeColor="text1" w:themeTint="80"/>
+        </w:rPr>
+        <w:t xml:space="preserve">needs to be real </w:t>
+      </w:r>
+      <w:r>
+        <w:rPr>
+          <w:color w:val="7F7F7F" w:themeColor="text1" w:themeTint="80"/>
+        </w:rPr>
+        <w:t>password</w:t>
+      </w:r>
+    </w:p>
+    <w:p>
+      <w:pPr>
+        <w:rPr>
+          <w:color w:val="7F7F7F" w:themeColor="text1" w:themeTint="80"/>
+        </w:rPr>
+      </w:pPr>
     </w:p>
     <w:p>
       <w:pPr>
@@ -1175,16 +1200,164 @@
           <w:szCs w:val="28"/>
           <w:u w:val="single"/>
         </w:rPr>
+        <w:t>To Run above script:</w:t>
+      </w:r>
+    </w:p>
+    <w:p>
+      <w:pPr>
+        <w:rPr>
+          <w:sz w:val="28"/>
+          <w:szCs w:val="28"/>
+        </w:rPr>
+      </w:pPr>
+    </w:p>
+    <w:p>
+      <w:r>
+        <w:t>First parameter is num</w:t>
+      </w:r>
+      <w:r>
+        <w:t>ber</w:t>
+      </w:r>
+      <w:r>
+        <w:t xml:space="preserve"> of loops</w:t>
+      </w:r>
+    </w:p>
+    <w:p>
+      <w:r>
+        <w:t xml:space="preserve">Second parameter is </w:t>
+      </w:r>
+      <w:r>
+        <w:t>EmailResultsPerson</w:t>
+      </w:r>
+      <w:r>
+        <w:t>, Default value is empty</w:t>
+      </w:r>
+      <w:r>
+        <w:t>.</w:t>
+      </w:r>
+    </w:p>
+    <w:p/>
+    <w:p>
+      <w:r>
+        <w:t xml:space="preserve">Without Email: </w:t>
+      </w:r>
+    </w:p>
+    <w:p>
+      <w:pPr>
+        <w:rPr>
+          <w:i/>
+          <w:iCs/>
+          <w:color w:val="7F7F7F" w:themeColor="text1" w:themeTint="80"/>
+        </w:rPr>
+      </w:pPr>
+      <w:proofErr w:type="gramStart"/>
+      <w:r>
+        <w:rPr>
+          <w:i/>
+          <w:iCs/>
+          <w:color w:val="7F7F7F" w:themeColor="text1" w:themeTint="80"/>
+        </w:rPr>
+        <w:t>./</w:t>
+      </w:r>
+      <w:proofErr w:type="gramEnd"/>
+      <w:r>
+        <w:rPr>
+          <w:i/>
+          <w:iCs/>
+          <w:color w:val="7F7F7F" w:themeColor="text1" w:themeTint="80"/>
+        </w:rPr>
+        <w:t xml:space="preserve">regressionScript 1 </w:t>
+      </w:r>
+    </w:p>
+    <w:p/>
+    <w:p>
+      <w:r>
+        <w:t xml:space="preserve">With Email: </w:t>
+      </w:r>
+      <w:r>
+        <w:t xml:space="preserve">(Also, in order to run </w:t>
+      </w:r>
+      <w:proofErr w:type="spellStart"/>
+      <w:r>
+        <w:t>send_</w:t>
+      </w:r>
+      <w:r>
+        <w:t>email</w:t>
+      </w:r>
+      <w:proofErr w:type="spellEnd"/>
+      <w:r>
+        <w:t xml:space="preserve"> </w:t>
+      </w:r>
+      <w:r>
+        <w:t xml:space="preserve">python </w:t>
+      </w:r>
+      <w:r>
+        <w:t>script, we have to pass real credentials which</w:t>
+      </w:r>
+      <w:r>
+        <w:t xml:space="preserve"> are </w:t>
+      </w:r>
+      <w:r>
+        <w:t xml:space="preserve">missing in </w:t>
+      </w:r>
+      <w:r>
+        <w:t>above</w:t>
+      </w:r>
+      <w:r>
+        <w:t xml:space="preserve"> script)</w:t>
+      </w:r>
+    </w:p>
+    <w:p>
+      <w:pPr>
+        <w:rPr>
+          <w:i/>
+          <w:iCs/>
+          <w:color w:val="7F7F7F" w:themeColor="text1" w:themeTint="80"/>
+        </w:rPr>
+      </w:pPr>
+      <w:proofErr w:type="gramStart"/>
+      <w:r>
+        <w:rPr>
+          <w:i/>
+          <w:iCs/>
+          <w:color w:val="7F7F7F" w:themeColor="text1" w:themeTint="80"/>
+        </w:rPr>
+        <w:t>./</w:t>
+      </w:r>
+      <w:proofErr w:type="gramEnd"/>
+      <w:r>
+        <w:rPr>
+          <w:i/>
+          <w:iCs/>
+          <w:color w:val="7F7F7F" w:themeColor="text1" w:themeTint="80"/>
+        </w:rPr>
+        <w:t xml:space="preserve">regressionScript 1 rupalirajput27@gmail.com </w:t>
+      </w:r>
+    </w:p>
+    <w:p>
+      <w:pPr>
+        <w:rPr>
+          <w:sz w:val="28"/>
+          <w:szCs w:val="28"/>
+        </w:rPr>
+      </w:pPr>
+    </w:p>
+    <w:p>
+      <w:pPr>
+        <w:rPr>
+          <w:sz w:val="28"/>
+          <w:szCs w:val="28"/>
+          <w:u w:val="single"/>
+        </w:rPr>
+      </w:pPr>
+      <w:r>
+        <w:rPr>
+          <w:sz w:val="28"/>
+          <w:szCs w:val="28"/>
+          <w:u w:val="single"/>
+        </w:rPr>
         <w:t>Output:</w:t>
       </w:r>
-    </w:p>
-    <w:p>
-      <w:pPr>
-        <w:rPr>
-          <w:sz w:val="28"/>
-          <w:szCs w:val="28"/>
-        </w:rPr>
-      </w:pPr>
     </w:p>
     <w:p>
       <w:pPr>
@@ -1249,6 +1422,8 @@
           <w:szCs w:val="28"/>
         </w:rPr>
       </w:pPr>
+      <w:bookmarkStart w:id="0" w:name="_GoBack"/>
+      <w:bookmarkEnd w:id="0"/>
     </w:p>
     <w:p>
       <w:pPr>
@@ -1263,6 +1438,7 @@
           <w:sz w:val="28"/>
           <w:szCs w:val="28"/>
         </w:rPr>
+        <w:lastRenderedPageBreak/>
         <w:drawing>
           <wp:inline distT="0" distB="0" distL="0" distR="0" wp14:anchorId="63FE2B0C" wp14:editId="65E84C65">
             <wp:extent cx="5727700" cy="527050"/>
@@ -1346,14 +1522,12 @@
           <w:szCs w:val="28"/>
         </w:rPr>
       </w:pPr>
-      <w:bookmarkStart w:id="0" w:name="_GoBack"/>
       <w:r>
         <w:rPr>
           <w:noProof/>
           <w:sz w:val="28"/>
           <w:szCs w:val="28"/>
         </w:rPr>
-        <w:lastRenderedPageBreak/>
         <w:drawing>
           <wp:inline distT="0" distB="0" distL="0" distR="0" wp14:anchorId="0B57D8D2" wp14:editId="3A45770A">
             <wp:extent cx="5727700" cy="3631565"/>
@@ -1396,7 +1570,6 @@
           </wp:inline>
         </w:drawing>
       </w:r>
-      <w:bookmarkEnd w:id="0"/>
     </w:p>
     <w:p>
       <w:pPr>
@@ -1883,6 +2056,29 @@
       <w:szCs w:val="18"/>
     </w:rPr>
   </w:style>
+  <w:style w:type="character" w:styleId="Hyperlink">
+    <w:name w:val="Hyperlink"/>
+    <w:basedOn w:val="DefaultParagraphFont"/>
+    <w:uiPriority w:val="99"/>
+    <w:unhideWhenUsed/>
+    <w:rsid w:val="000C1FB5"/>
+    <w:rPr>
+      <w:color w:val="0563C1" w:themeColor="hyperlink"/>
+      <w:u w:val="single"/>
+    </w:rPr>
+  </w:style>
+  <w:style w:type="character" w:styleId="UnresolvedMention">
+    <w:name w:val="Unresolved Mention"/>
+    <w:basedOn w:val="DefaultParagraphFont"/>
+    <w:uiPriority w:val="99"/>
+    <w:semiHidden/>
+    <w:unhideWhenUsed/>
+    <w:rsid w:val="000C1FB5"/>
+    <w:rPr>
+      <w:color w:val="605E5C"/>
+      <w:shd w:val="clear" w:color="auto" w:fill="E1DFDD"/>
+    </w:rPr>
+  </w:style>
 </w:styles>
 </file>
 

</xml_diff>